<commit_message>
Added Singleton Class Diagram
</commit_message>
<xml_diff>
--- a/C12 Ex02 YuliaSinenko 314440009 VladimirKarpov 319512893/C12 Ex02 Yulia 314440009 Vladimir 319512893.docx
+++ b/C12 Ex02 YuliaSinenko 314440009 VladimirKarpov 319512893/C12 Ex02 Yulia 314440009 Vladimir 319512893.docx
@@ -513,9 +513,11 @@
         </w:rPr>
         <w:t xml:space="preserve"> אחר למשל </w:t>
       </w:r>
+      <w:proofErr w:type="spellStart"/>
       <w:r>
         <w:t>Linkedin</w:t>
       </w:r>
+      <w:proofErr w:type="spellEnd"/>
       <w:r>
         <w:rPr>
           <w:rFonts w:hint="cs"/>
@@ -523,9 +525,11 @@
         </w:rPr>
         <w:t xml:space="preserve"> או </w:t>
       </w:r>
+      <w:proofErr w:type="spellStart"/>
       <w:r>
         <w:t>Odnoklassniki</w:t>
       </w:r>
+      <w:proofErr w:type="spellEnd"/>
       <w:r>
         <w:rPr>
           <w:rFonts w:hint="cs"/>
@@ -550,14 +554,10 @@
         <w:t>בקליינת.</w:t>
       </w:r>
     </w:p>
-    <w:p/>
-    <w:p/>
-    <w:p/>
-    <w:p/>
-    <w:p/>
-    <w:p/>
-    <w:p/>
-    <w:p/>
+    <w:p>
+      <w:bookmarkStart w:id="0" w:name="_GoBack"/>
+      <w:bookmarkEnd w:id="0"/>
+    </w:p>
     <w:p>
       <w:pPr>
         <w:jc w:val="center"/>
@@ -577,7 +577,6 @@
           <w:szCs w:val="36"/>
           <w:u w:val="single"/>
         </w:rPr>
-        <w:lastRenderedPageBreak/>
         <w:t>Class</w:t>
       </w:r>
       <w:r>
@@ -610,10 +609,10 @@
           <w:noProof/>
         </w:rPr>
         <w:drawing>
-          <wp:inline distT="0" distB="0" distL="0" distR="0" wp14:anchorId="3381B3D3" wp14:editId="11DC84E4">
-            <wp:extent cx="3939882" cy="2857748"/>
+          <wp:inline distT="0" distB="0" distL="0" distR="0">
+            <wp:extent cx="3947502" cy="2004234"/>
             <wp:effectExtent l="0" t="0" r="0" b="0"/>
-            <wp:docPr id="5" name="Picture 5"/>
+            <wp:docPr id="2" name="Picture 2"/>
             <wp:cNvGraphicFramePr>
               <a:graphicFrameLocks xmlns:a="http://schemas.openxmlformats.org/drawingml/2006/main" noChangeAspect="1"/>
             </wp:cNvGraphicFramePr>
@@ -639,7 +638,7 @@
                   <pic:spPr>
                     <a:xfrm>
                       <a:off x="0" y="0"/>
-                      <a:ext cx="3939882" cy="2857748"/>
+                      <a:ext cx="3947502" cy="2004234"/>
                     </a:xfrm>
                     <a:prstGeom prst="rect">
                       <a:avLst/>
@@ -667,6 +666,7 @@
           <w:rtl/>
           <w:lang w:val="ru-RU"/>
         </w:rPr>
+        <w:lastRenderedPageBreak/>
         <w:t>התפקדים</w:t>
       </w:r>
       <w:r>
@@ -828,12 +828,14 @@
         </w:rPr>
         <w:t xml:space="preserve">- </w:t>
       </w:r>
+      <w:proofErr w:type="spellStart"/>
       <w:r>
         <w:rPr>
           <w:rFonts w:cstheme="minorHAnsi"/>
         </w:rPr>
         <w:t>ClassAdapter</w:t>
       </w:r>
+      <w:proofErr w:type="spellEnd"/>
       <w:r>
         <w:rPr>
           <w:rFonts w:cstheme="minorHAnsi"/>
@@ -855,12 +857,14 @@
         </w:rPr>
         <w:t xml:space="preserve">: </w:t>
       </w:r>
+      <w:proofErr w:type="spellStart"/>
       <w:r>
         <w:rPr>
           <w:rFonts w:cstheme="minorHAnsi"/>
         </w:rPr>
         <w:t>FBAdapter</w:t>
       </w:r>
+      <w:proofErr w:type="spellEnd"/>
     </w:p>
     <w:p>
       <w:pPr>
@@ -984,7 +988,6 @@
         <w:spacing w:after="0" w:line="240" w:lineRule="auto"/>
       </w:pPr>
       <w:r>
-        <w:lastRenderedPageBreak/>
         <w:t xml:space="preserve">Pattern </w:t>
       </w:r>
       <w:r>
@@ -1032,9 +1035,11 @@
         </w:rPr>
         <w:t xml:space="preserve">להוסיף לוגיקה למחלקה </w:t>
       </w:r>
+      <w:proofErr w:type="spellStart"/>
       <w:r>
         <w:t>PictureBox</w:t>
       </w:r>
+      <w:proofErr w:type="spellEnd"/>
       <w:r>
         <w:rPr>
           <w:rFonts w:hint="cs"/>
@@ -1298,28 +1303,127 @@
       <w:pPr>
         <w:spacing w:after="0"/>
         <w:rPr>
-          <w:rFonts w:hint="cs"/>
-          <w:rtl/>
-          <w:lang w:val="ru-RU"/>
-        </w:rPr>
-      </w:pPr>
-      <w:r>
-        <w:rPr>
-          <w:rFonts w:hint="cs"/>
-          <w:rtl/>
-        </w:rPr>
-        <w:t xml:space="preserve">קיים לנו ישות יחד של </w:t>
-      </w:r>
+          <w:rtl/>
+          <w:lang w:val="ru-RU"/>
+        </w:rPr>
+      </w:pPr>
+      <w:r>
+        <w:rPr>
+          <w:rFonts w:hint="cs"/>
+          <w:rtl/>
+        </w:rPr>
+        <w:t xml:space="preserve">לבנות </w:t>
+      </w:r>
+      <w:r>
+        <w:rPr>
+          <w:rFonts w:hint="cs"/>
+          <w:rtl/>
+          <w:lang w:val="ru-RU"/>
+        </w:rPr>
+        <w:t>מנהל תמונות</w:t>
+      </w:r>
+      <w:r>
+        <w:rPr>
+          <w:rFonts w:hint="cs"/>
+          <w:rtl/>
+        </w:rPr>
+        <w:t xml:space="preserve"> </w:t>
+      </w:r>
+      <w:r>
+        <w:rPr>
+          <w:rFonts w:hint="cs"/>
+          <w:rtl/>
+        </w:rPr>
+        <w:t xml:space="preserve">שמוצגות באלבום </w:t>
+      </w:r>
+      <w:r>
+        <w:rPr>
+          <w:rFonts w:hint="cs"/>
+          <w:rtl/>
+        </w:rPr>
+        <w:t>יח</w:t>
+      </w:r>
+      <w:r>
+        <w:rPr>
+          <w:rFonts w:hint="cs"/>
+          <w:rtl/>
+        </w:rPr>
+        <w:t>י</w:t>
+      </w:r>
+      <w:r>
+        <w:rPr>
+          <w:rFonts w:hint="cs"/>
+          <w:rtl/>
+        </w:rPr>
+        <w:t>ד</w:t>
+      </w:r>
+      <w:r>
+        <w:rPr>
+          <w:rFonts w:hint="cs"/>
+          <w:rtl/>
+        </w:rPr>
+        <w:t>, שאליו תהיה גישה ישירה ונוחה לכל רכיבי המערכת שירצו להשתמש בו.</w:t>
+      </w:r>
+      <w:r>
+        <w:rPr>
+          <w:rFonts w:hint="cs"/>
+          <w:rtl/>
+        </w:rPr>
+        <w:t xml:space="preserve"> </w:t>
+      </w:r>
+      <w:r>
+        <w:rPr>
+          <w:rFonts w:hint="cs"/>
+          <w:rtl/>
+        </w:rPr>
+        <w:t>לשם כך יצרנו את המחלקה</w:t>
+      </w:r>
+      <w:r>
+        <w:rPr>
+          <w:rFonts w:hint="cs"/>
+          <w:rtl/>
+        </w:rPr>
+        <w:t xml:space="preserve"> </w:t>
+      </w:r>
+      <w:r>
+        <w:t>Singleton&lt;T&gt;</w:t>
+      </w:r>
+      <w:r>
+        <w:rPr>
+          <w:rFonts w:hint="cs"/>
+          <w:rtl/>
+        </w:rPr>
+        <w:t xml:space="preserve"> שבאזרת </w:t>
+      </w:r>
+      <w:proofErr w:type="spellStart"/>
       <w:r>
         <w:t>FacebookAlbum</w:t>
       </w:r>
-      <w:r>
-        <w:rPr>
-          <w:rFonts w:hint="cs"/>
-          <w:rtl/>
-          <w:lang w:val="ru-RU"/>
-        </w:rPr>
-        <w:t xml:space="preserve"> שהוא בעצם מנהל תמונות שמוצגות באלבום, לפי בחירת  משתמש ואלבום או תיוג.</w:t>
+      <w:proofErr w:type="spellEnd"/>
+      <w:r>
+        <w:rPr>
+          <w:rFonts w:hint="cs"/>
+          <w:rtl/>
+        </w:rPr>
+        <w:t xml:space="preserve"> מחזיקה </w:t>
+      </w:r>
+      <w:r>
+        <w:t xml:space="preserve">Instance </w:t>
+      </w:r>
+      <w:r>
+        <w:rPr>
+          <w:rFonts w:hint="cs"/>
+          <w:rtl/>
+        </w:rPr>
+        <w:t xml:space="preserve"> אחד</w:t>
+      </w:r>
+      <w:r>
+        <w:rPr>
+          <w:rFonts w:hint="cs"/>
+          <w:rtl/>
+          <w:lang w:val="ru-RU"/>
+        </w:rPr>
+        <w:t>.</w:t>
       </w:r>
       <w:r>
         <w:rPr>
@@ -1333,9 +1437,48 @@
         <w:rPr>
           <w:rFonts w:hint="cs"/>
           <w:rtl/>
-          <w:lang w:val="ru-RU"/>
-        </w:rPr>
-        <w:t>מאפשר גישה נוכה</w:t>
+        </w:rPr>
+        <w:t>מחלקה זו ממומשת כסינגלטון, כי</w:t>
+      </w:r>
+      <w:r>
+        <w:rPr>
+          <w:rFonts w:hint="cs"/>
+          <w:rtl/>
+          <w:lang w:val="ru-RU"/>
+        </w:rPr>
+        <w:t xml:space="preserve"> </w:t>
+      </w:r>
+      <w:r>
+        <w:rPr>
+          <w:rFonts w:hint="cs"/>
+          <w:rtl/>
+          <w:lang w:val="ru-RU"/>
+        </w:rPr>
+        <w:t>לפי בחירת  משתמש ואלבום או תיוג</w:t>
+      </w:r>
+      <w:r>
+        <w:rPr>
+          <w:rFonts w:hint="cs"/>
+          <w:rtl/>
+          <w:lang w:val="ru-RU"/>
+        </w:rPr>
+        <w:t xml:space="preserve"> צריך ליות ישות יחיד ש</w:t>
+      </w:r>
+      <w:r>
+        <w:rPr>
+          <w:rFonts w:cs="Arial" w:hint="cs"/>
+          <w:rtl/>
+          <w:lang w:val="ru-RU"/>
+        </w:rPr>
+        <w:t xml:space="preserve">מחליט </w:t>
+      </w:r>
+      <w:r>
+        <w:rPr>
+          <w:rFonts w:hint="cs"/>
+          <w:rtl/>
+          <w:lang w:val="ru-RU"/>
+        </w:rPr>
+        <w:t>איזה תמונות להציג</w:t>
       </w:r>
       <w:r>
         <w:rPr>
@@ -1345,8 +1488,14 @@
         </w:rPr>
         <w:t>.</w:t>
       </w:r>
-      <w:bookmarkStart w:id="0" w:name="_GoBack"/>
-      <w:bookmarkEnd w:id="0"/>
+      <w:r>
+        <w:rPr>
+          <w:rFonts w:hint="cs"/>
+          <w:rtl/>
+          <w:lang w:val="ru-RU"/>
+        </w:rPr>
+        <w:t xml:space="preserve"> </w:t>
+      </w:r>
     </w:p>
     <w:p>
       <w:pPr>
@@ -1410,6 +1559,62 @@
           <w:rtl/>
         </w:rPr>
       </w:pPr>
+      <w:r>
+        <w:rPr>
+          <w:rFonts w:hint="cs"/>
+          <w:noProof/>
+          <w:rtl/>
+        </w:rPr>
+        <w:drawing>
+          <wp:inline distT="0" distB="0" distL="0" distR="0">
+            <wp:extent cx="5212532" cy="4831499"/>
+            <wp:effectExtent l="0" t="0" r="0" b="0"/>
+            <wp:docPr id="3" name="Picture 3"/>
+            <wp:cNvGraphicFramePr>
+              <a:graphicFrameLocks xmlns:a="http://schemas.openxmlformats.org/drawingml/2006/main" noChangeAspect="1"/>
+            </wp:cNvGraphicFramePr>
+            <a:graphic xmlns:a="http://schemas.openxmlformats.org/drawingml/2006/main">
+              <a:graphicData uri="http://schemas.openxmlformats.org/drawingml/2006/picture">
+                <pic:pic xmlns:pic="http://schemas.openxmlformats.org/drawingml/2006/picture">
+                  <pic:nvPicPr>
+                    <pic:cNvPr id="0" name="SingletonClassDiagram.png"/>
+                    <pic:cNvPicPr/>
+                  </pic:nvPicPr>
+                  <pic:blipFill>
+                    <a:blip r:embed="rId8">
+                      <a:extLst>
+                        <a:ext uri="{28A0092B-C50C-407E-A947-70E740481C1C}">
+                          <a14:useLocalDpi xmlns:a14="http://schemas.microsoft.com/office/drawing/2010/main" val="0"/>
+                        </a:ext>
+                      </a:extLst>
+                    </a:blip>
+                    <a:stretch>
+                      <a:fillRect/>
+                    </a:stretch>
+                  </pic:blipFill>
+                  <pic:spPr>
+                    <a:xfrm>
+                      <a:off x="0" y="0"/>
+                      <a:ext cx="5212532" cy="4831499"/>
+                    </a:xfrm>
+                    <a:prstGeom prst="rect">
+                      <a:avLst/>
+                    </a:prstGeom>
+                  </pic:spPr>
+                </pic:pic>
+              </a:graphicData>
+            </a:graphic>
+          </wp:inline>
+        </w:drawing>
+      </w:r>
+    </w:p>
+    <w:p>
+      <w:pPr>
+        <w:spacing w:after="0"/>
+        <w:rPr>
+          <w:rtl/>
+        </w:rPr>
+      </w:pPr>
     </w:p>
     <w:p>
       <w:pPr>
@@ -1497,9 +1702,11 @@
         </w:rPr>
         <w:t xml:space="preserve"> </w:t>
       </w:r>
+      <w:proofErr w:type="spellStart"/>
       <w:r>
         <w:t>MainWindow</w:t>
       </w:r>
+      <w:proofErr w:type="spellEnd"/>
     </w:p>
     <w:p>
       <w:pPr>
@@ -1562,12 +1769,14 @@
         </w:rPr>
         <w:t xml:space="preserve"> </w:t>
       </w:r>
+      <w:proofErr w:type="spellStart"/>
       <w:r>
         <w:rPr>
           <w:rFonts w:cstheme="minorHAnsi"/>
         </w:rPr>
         <w:t>FacebookAlbum</w:t>
       </w:r>
+      <w:proofErr w:type="spellEnd"/>
     </w:p>
     <w:p>
       <w:pPr>

</xml_diff>

<commit_message>
Added Proxy Classs diagramm
</commit_message>
<xml_diff>
--- a/C12 Ex02 YuliaSinenko 314440009 VladimirKarpov 319512893/C12 Ex02 Yulia 314440009 Vladimir 319512893.docx
+++ b/C12 Ex02 YuliaSinenko 314440009 VladimirKarpov 319512893/C12 Ex02 Yulia 314440009 Vladimir 319512893.docx
@@ -1022,7 +1022,6 @@
         <w:bidi w:val="0"/>
         <w:spacing w:after="0"/>
         <w:rPr>
-          <w:rFonts w:hint="cs"/>
           <w:rtl/>
         </w:rPr>
       </w:pPr>
@@ -1045,7 +1044,6 @@
       <w:pPr>
         <w:spacing w:after="0"/>
         <w:rPr>
-          <w:rFonts w:hint="cs"/>
           <w:rtl/>
         </w:rPr>
       </w:pPr>
@@ -1134,7 +1132,6 @@
         <w:bidi w:val="0"/>
         <w:spacing w:after="0"/>
         <w:rPr>
-          <w:rFonts w:hint="cs"/>
           <w:rtl/>
         </w:rPr>
       </w:pPr>
@@ -1165,7 +1162,6 @@
       <w:pPr>
         <w:spacing w:after="0"/>
         <w:rPr>
-          <w:rFonts w:hint="cs"/>
           <w:rtl/>
         </w:rPr>
       </w:pPr>
@@ -1327,8 +1323,76 @@
     <w:p>
       <w:pPr>
         <w:spacing w:after="0"/>
-        <w:rPr>
-          <w:rtl/>
+      </w:pPr>
+    </w:p>
+    <w:p>
+      <w:pPr>
+        <w:spacing w:after="0"/>
+        <w:rPr>
+          <w:rtl/>
+        </w:rPr>
+      </w:pPr>
+      <w:r>
+        <w:rPr>
+          <w:noProof/>
+          <w:rtl/>
+        </w:rPr>
+        <w:lastRenderedPageBreak/>
+        <w:drawing>
+          <wp:inline distT="0" distB="0" distL="0" distR="0">
+            <wp:extent cx="5121084" cy="3513125"/>
+            <wp:effectExtent l="0" t="0" r="0" b="0"/>
+            <wp:docPr id="5" name="Picture 5"/>
+            <wp:cNvGraphicFramePr>
+              <a:graphicFrameLocks xmlns:a="http://schemas.openxmlformats.org/drawingml/2006/main" noChangeAspect="1"/>
+            </wp:cNvGraphicFramePr>
+            <a:graphic xmlns:a="http://schemas.openxmlformats.org/drawingml/2006/main">
+              <a:graphicData uri="http://schemas.openxmlformats.org/drawingml/2006/picture">
+                <pic:pic xmlns:pic="http://schemas.openxmlformats.org/drawingml/2006/picture">
+                  <pic:nvPicPr>
+                    <pic:cNvPr id="0" name="ProxyClassDiagram.png"/>
+                    <pic:cNvPicPr/>
+                  </pic:nvPicPr>
+                  <pic:blipFill>
+                    <a:blip r:embed="rId8">
+                      <a:extLst>
+                        <a:ext uri="{28A0092B-C50C-407E-A947-70E740481C1C}">
+                          <a14:useLocalDpi xmlns:a14="http://schemas.microsoft.com/office/drawing/2010/main" val="0"/>
+                        </a:ext>
+                      </a:extLst>
+                    </a:blip>
+                    <a:stretch>
+                      <a:fillRect/>
+                    </a:stretch>
+                  </pic:blipFill>
+                  <pic:spPr>
+                    <a:xfrm>
+                      <a:off x="0" y="0"/>
+                      <a:ext cx="5121084" cy="3513125"/>
+                    </a:xfrm>
+                    <a:prstGeom prst="rect">
+                      <a:avLst/>
+                    </a:prstGeom>
+                  </pic:spPr>
+                </pic:pic>
+              </a:graphicData>
+            </a:graphic>
+          </wp:inline>
+        </w:drawing>
+      </w:r>
+    </w:p>
+    <w:p>
+      <w:pPr>
+        <w:spacing w:after="0"/>
+        <w:rPr>
+          <w:rFonts w:ascii="Arial" w:hAnsi="Arial" w:cs="Arial"/>
+        </w:rPr>
+      </w:pPr>
+    </w:p>
+    <w:p>
+      <w:pPr>
+        <w:rPr>
+          <w:rFonts w:ascii="Arial" w:hAnsi="Arial" w:cs="Arial"/>
         </w:rPr>
       </w:pPr>
     </w:p>
@@ -1354,6 +1418,122 @@
           <w:lang w:val="ru-RU"/>
         </w:rPr>
         <w:t>:</w:t>
+      </w:r>
+    </w:p>
+    <w:p>
+      <w:pPr>
+        <w:spacing w:after="0"/>
+      </w:pPr>
+      <w:r>
+        <w:rPr>
+          <w:rFonts w:hint="cs"/>
+          <w:rtl/>
+        </w:rPr>
+        <w:t xml:space="preserve">ה- </w:t>
+      </w:r>
+      <w:r>
+        <w:t>Clients</w:t>
+      </w:r>
+      <w:r>
+        <w:rPr>
+          <w:rFonts w:hint="cs"/>
+          <w:rtl/>
+        </w:rPr>
+        <w:t xml:space="preserve"> הם: </w:t>
+      </w:r>
+      <w:bookmarkStart w:id="0" w:name="_GoBack"/>
+      <w:bookmarkEnd w:id="0"/>
+      <w:proofErr w:type="spellStart"/>
+      <w:r>
+        <w:t>AlbumsPhotosControler</w:t>
+      </w:r>
+      <w:proofErr w:type="spellEnd"/>
+      <w:r>
+        <w:t xml:space="preserve">, </w:t>
+      </w:r>
+      <w:proofErr w:type="spellStart"/>
+      <w:r>
+        <w:t>FacebookAlbum</w:t>
+      </w:r>
+      <w:proofErr w:type="spellEnd"/>
+    </w:p>
+    <w:p>
+      <w:pPr>
+        <w:rPr>
+          <w:rtl/>
+        </w:rPr>
+      </w:pPr>
+      <w:r>
+        <w:rPr>
+          <w:rFonts w:hint="cs"/>
+          <w:rtl/>
+        </w:rPr>
+        <w:t>ה-</w:t>
+      </w:r>
+      <w:proofErr w:type="spellStart"/>
+      <w:r>
+        <w:t>RealSubject</w:t>
+      </w:r>
+      <w:proofErr w:type="spellEnd"/>
+      <w:r>
+        <w:t xml:space="preserve"> </w:t>
+      </w:r>
+      <w:r>
+        <w:rPr>
+          <w:rFonts w:hint="cs"/>
+          <w:rtl/>
+        </w:rPr>
+        <w:t xml:space="preserve"> הוא: </w:t>
+      </w:r>
+      <w:proofErr w:type="spellStart"/>
+      <w:r>
+        <w:t>PictureBox</w:t>
+      </w:r>
+      <w:proofErr w:type="spellEnd"/>
+      <w:r>
+        <w:rPr>
+          <w:rFonts w:hint="cs"/>
+          <w:rtl/>
+        </w:rPr>
+        <w:t>.</w:t>
+      </w:r>
+      <w:r>
+        <w:rPr>
+          <w:rtl/>
+        </w:rPr>
+        <w:br/>
+      </w:r>
+      <w:r>
+        <w:rPr>
+          <w:rFonts w:hint="cs"/>
+          <w:rtl/>
+        </w:rPr>
+        <w:t xml:space="preserve">ה- </w:t>
+      </w:r>
+      <w:r>
+        <w:t>Proxy</w:t>
+      </w:r>
+      <w:r>
+        <w:rPr>
+          <w:rFonts w:hint="cs"/>
+          <w:rtl/>
+        </w:rPr>
+        <w:t xml:space="preserve"> הוא: </w:t>
+      </w:r>
+      <w:proofErr w:type="spellStart"/>
+      <w:r>
+        <w:t>PictureBox</w:t>
+      </w:r>
+      <w:r>
+        <w:t>Proxy</w:t>
+      </w:r>
+      <w:proofErr w:type="spellEnd"/>
+      <w:r>
+        <w:rPr>
+          <w:rFonts w:hint="cs"/>
+          <w:rtl/>
+        </w:rPr>
+        <w:t>.</w:t>
       </w:r>
     </w:p>
     <w:p>
@@ -1721,6 +1901,7 @@
           <w:szCs w:val="36"/>
           <w:u w:val="single"/>
         </w:rPr>
+        <w:lastRenderedPageBreak/>
         <w:t>Class</w:t>
       </w:r>
       <w:r>
@@ -1773,7 +1954,7 @@
                     <pic:cNvPicPr/>
                   </pic:nvPicPr>
                   <pic:blipFill>
-                    <a:blip r:embed="rId8">
+                    <a:blip r:embed="rId9">
                       <a:extLst>
                         <a:ext uri="{28A0092B-C50C-407E-A947-70E740481C1C}">
                           <a14:useLocalDpi xmlns:a14="http://schemas.microsoft.com/office/drawing/2010/main" val="0"/>
@@ -1913,7 +2094,6 @@
           <w:rtl/>
           <w:lang w:val="ru-RU"/>
         </w:rPr>
-        <w:lastRenderedPageBreak/>
         <w:t>ה</w:t>
       </w:r>
       <w:r>
@@ -2036,7 +2216,6 @@
       <w:pPr>
         <w:spacing w:after="0"/>
         <w:rPr>
-          <w:rFonts w:hint="cs"/>
           <w:rtl/>
         </w:rPr>
       </w:pPr>
@@ -2061,7 +2240,7 @@
                     <pic:cNvPicPr/>
                   </pic:nvPicPr>
                   <pic:blipFill>
-                    <a:blip r:embed="rId9">
+                    <a:blip r:embed="rId10">
                       <a:extLst>
                         <a:ext uri="{28A0092B-C50C-407E-A947-70E740481C1C}">
                           <a14:useLocalDpi xmlns:a14="http://schemas.microsoft.com/office/drawing/2010/main" val="0"/>
@@ -2092,25 +2271,22 @@
       <w:pPr>
         <w:spacing w:after="0"/>
         <w:rPr>
-          <w:rFonts w:hint="cs"/>
-          <w:rtl/>
-        </w:rPr>
-      </w:pPr>
-    </w:p>
-    <w:p>
-      <w:pPr>
-        <w:spacing w:after="0"/>
-        <w:rPr>
-          <w:rFonts w:hint="cs"/>
-          <w:rtl/>
-        </w:rPr>
-      </w:pPr>
-    </w:p>
-    <w:p>
-      <w:pPr>
-        <w:spacing w:after="0"/>
-        <w:rPr>
-          <w:rFonts w:hint="cs"/>
+          <w:rtl/>
+        </w:rPr>
+      </w:pPr>
+    </w:p>
+    <w:p>
+      <w:pPr>
+        <w:spacing w:after="0"/>
+        <w:rPr>
+          <w:rtl/>
+        </w:rPr>
+      </w:pPr>
+    </w:p>
+    <w:p>
+      <w:pPr>
+        <w:spacing w:after="0"/>
+        <w:rPr>
           <w:rtl/>
         </w:rPr>
       </w:pPr>
@@ -2133,8 +2309,6 @@
         </w:rPr>
         <w:t xml:space="preserve"> בקבצים</w:t>
       </w:r>
-      <w:bookmarkStart w:id="0" w:name="_GoBack"/>
-      <w:bookmarkEnd w:id="0"/>
       <w:r>
         <w:rPr>
           <w:rFonts w:hint="cs"/>
@@ -2148,7 +2322,6 @@
         <w:bidi w:val="0"/>
         <w:spacing w:after="0"/>
         <w:rPr>
-          <w:rFonts w:hint="cs"/>
           <w:rtl/>
         </w:rPr>
       </w:pPr>
@@ -2208,7 +2381,6 @@
         <w:bidi w:val="0"/>
         <w:spacing w:after="0"/>
         <w:rPr>
-          <w:rFonts w:hint="cs"/>
           <w:rtl/>
         </w:rPr>
       </w:pPr>
@@ -2229,7 +2401,6 @@
         <w:bidi w:val="0"/>
         <w:spacing w:after="0"/>
         <w:rPr>
-          <w:rFonts w:hint="cs"/>
           <w:rtl/>
         </w:rPr>
       </w:pPr>
@@ -2239,16 +2410,14 @@
         <w:bidi w:val="0"/>
         <w:spacing w:after="0"/>
         <w:rPr>
-          <w:rFonts w:hint="cs"/>
-          <w:rtl/>
-        </w:rPr>
-      </w:pPr>
-    </w:p>
-    <w:p>
-      <w:pPr>
-        <w:spacing w:after="0"/>
-        <w:rPr>
-          <w:rFonts w:hint="cs"/>
+          <w:rtl/>
+        </w:rPr>
+      </w:pPr>
+    </w:p>
+    <w:p>
+      <w:pPr>
+        <w:spacing w:after="0"/>
+        <w:rPr>
           <w:rtl/>
         </w:rPr>
       </w:pPr>

</xml_diff>

<commit_message>
Added proxy sequence diagram
</commit_message>
<xml_diff>
--- a/C12 Ex02 YuliaSinenko 314440009 VladimirKarpov 319512893/C12 Ex02 Yulia 314440009 Vladimir 319512893.docx
+++ b/C12 Ex02 YuliaSinenko 314440009 VladimirKarpov 319512893/C12 Ex02 Yulia 314440009 Vladimir 319512893.docx
@@ -513,9 +513,11 @@
         </w:rPr>
         <w:t xml:space="preserve"> אחר למשל </w:t>
       </w:r>
+      <w:proofErr w:type="spellStart"/>
       <w:r>
         <w:t>Linkedin</w:t>
       </w:r>
+      <w:proofErr w:type="spellEnd"/>
       <w:r>
         <w:rPr>
           <w:rFonts w:hint="cs"/>
@@ -523,9 +525,11 @@
         </w:rPr>
         <w:t xml:space="preserve"> או </w:t>
       </w:r>
+      <w:proofErr w:type="spellStart"/>
       <w:r>
         <w:t>Odnoklassniki</w:t>
       </w:r>
+      <w:proofErr w:type="spellEnd"/>
       <w:r>
         <w:rPr>
           <w:rFonts w:hint="cs"/>
@@ -821,12 +825,14 @@
         </w:rPr>
         <w:t xml:space="preserve">- </w:t>
       </w:r>
+      <w:proofErr w:type="spellStart"/>
       <w:r>
         <w:rPr>
           <w:rFonts w:cstheme="minorHAnsi"/>
         </w:rPr>
         <w:t>ClassAdapter</w:t>
       </w:r>
+      <w:proofErr w:type="spellEnd"/>
       <w:r>
         <w:rPr>
           <w:rFonts w:cstheme="minorHAnsi"/>
@@ -848,12 +854,14 @@
         </w:rPr>
         <w:t xml:space="preserve">: </w:t>
       </w:r>
+      <w:proofErr w:type="spellStart"/>
       <w:r>
         <w:rPr>
           <w:rFonts w:cstheme="minorHAnsi"/>
         </w:rPr>
         <w:t>FBAdapter</w:t>
       </w:r>
+      <w:proofErr w:type="spellEnd"/>
     </w:p>
     <w:p>
       <w:pPr>
@@ -1024,8 +1032,13 @@
         <w:t>\</w:t>
       </w:r>
       <w:r>
-        <w:t xml:space="preserve"> FBAdapter.cs</w:t>
-      </w:r>
+        <w:t xml:space="preserve"> </w:t>
+      </w:r>
+      <w:proofErr w:type="spellStart"/>
+      <w:r>
+        <w:t>FBAdapter.cs</w:t>
+      </w:r>
+      <w:proofErr w:type="spellEnd"/>
     </w:p>
     <w:p>
       <w:pPr>
@@ -1055,12 +1068,14 @@
         </w:rPr>
         <w:t xml:space="preserve"> </w:t>
       </w:r>
+      <w:proofErr w:type="spellStart"/>
       <w:r>
         <w:rPr>
           <w:rFonts w:cstheme="minorHAnsi"/>
         </w:rPr>
         <w:t>MainWindow</w:t>
       </w:r>
+      <w:proofErr w:type="spellEnd"/>
       <w:r>
         <w:rPr>
           <w:rFonts w:cstheme="minorHAnsi" w:hint="cs"/>
@@ -1075,12 +1090,14 @@
         </w:rPr>
         <w:t>ושימוש ב</w:t>
       </w:r>
+      <w:proofErr w:type="spellStart"/>
       <w:r>
         <w:rPr>
           <w:rFonts w:cs="Arial"/>
         </w:rPr>
         <w:t>FBAdapter</w:t>
       </w:r>
+      <w:proofErr w:type="spellEnd"/>
       <w:r>
         <w:rPr>
           <w:rFonts w:cs="Arial" w:hint="cs"/>
@@ -1088,11 +1105,19 @@
         </w:rPr>
         <w:t xml:space="preserve"> בתוך מטודה </w:t>
       </w:r>
+      <w:proofErr w:type="spellStart"/>
       <w:r>
         <w:rPr>
           <w:rFonts w:cs="Arial"/>
         </w:rPr>
-        <w:t>loginAndInit()</w:t>
+        <w:t>loginAndInit</w:t>
+      </w:r>
+      <w:proofErr w:type="spellEnd"/>
+      <w:r>
+        <w:rPr>
+          <w:rFonts w:cs="Arial"/>
+        </w:rPr>
+        <w:t>()</w:t>
       </w:r>
       <w:r>
         <w:rPr>
@@ -1127,9 +1152,11 @@
       <w:r>
         <w:t>\</w:t>
       </w:r>
+      <w:proofErr w:type="spellStart"/>
       <w:r>
         <w:t>MainWindow.cs</w:t>
       </w:r>
+      <w:proofErr w:type="spellEnd"/>
     </w:p>
     <w:p>
       <w:pPr>
@@ -1196,9 +1223,11 @@
         </w:rPr>
         <w:t xml:space="preserve">להוסיף לוגיקה למחלקה </w:t>
       </w:r>
+      <w:proofErr w:type="spellStart"/>
       <w:r>
         <w:t>PictureBox</w:t>
       </w:r>
+      <w:proofErr w:type="spellEnd"/>
       <w:r>
         <w:rPr>
           <w:rFonts w:hint="cs"/>
@@ -1412,9 +1441,19 @@
         </w:rPr>
         <w:t xml:space="preserve"> הם: </w:t>
       </w:r>
-      <w:r>
-        <w:t>AlbumsPhotosControler, FacebookAlbum</w:t>
-      </w:r>
+      <w:proofErr w:type="spellStart"/>
+      <w:r>
+        <w:t>AlbumsPhotosControler</w:t>
+      </w:r>
+      <w:proofErr w:type="spellEnd"/>
+      <w:r>
+        <w:t xml:space="preserve">, </w:t>
+      </w:r>
+      <w:proofErr w:type="spellStart"/>
+      <w:r>
+        <w:t>FacebookAlbum</w:t>
+      </w:r>
+      <w:proofErr w:type="spellEnd"/>
     </w:p>
     <w:p>
       <w:pPr>
@@ -1429,8 +1468,13 @@
         </w:rPr>
         <w:t>ה-</w:t>
       </w:r>
-      <w:r>
-        <w:t xml:space="preserve">RealSubject </w:t>
+      <w:proofErr w:type="spellStart"/>
+      <w:r>
+        <w:t>RealSubject</w:t>
+      </w:r>
+      <w:proofErr w:type="spellEnd"/>
+      <w:r>
+        <w:t xml:space="preserve"> </w:t>
       </w:r>
       <w:r>
         <w:rPr>
@@ -1439,9 +1483,11 @@
         </w:rPr>
         <w:t xml:space="preserve"> הוא: </w:t>
       </w:r>
+      <w:proofErr w:type="spellStart"/>
       <w:r>
         <w:t>PictureBox</w:t>
       </w:r>
+      <w:proofErr w:type="spellEnd"/>
       <w:r>
         <w:rPr>
           <w:rFonts w:hint="cs"/>
@@ -1472,12 +1518,14 @@
         </w:rPr>
         <w:t xml:space="preserve"> הוא: </w:t>
       </w:r>
+      <w:proofErr w:type="spellStart"/>
       <w:r>
         <w:t>PictureBox</w:t>
       </w:r>
       <w:r>
         <w:t>Proxy</w:t>
       </w:r>
+      <w:proofErr w:type="spellEnd"/>
       <w:r>
         <w:rPr>
           <w:rFonts w:hint="cs"/>
@@ -1552,91 +1600,145 @@
           <w:rtl/>
         </w:rPr>
       </w:pPr>
-    </w:p>
-    <w:p>
-      <w:pPr>
-        <w:spacing w:after="0"/>
-        <w:rPr>
-          <w:rtl/>
-        </w:rPr>
-      </w:pPr>
-    </w:p>
-    <w:p>
-      <w:pPr>
-        <w:spacing w:after="0"/>
-        <w:rPr>
-          <w:rtl/>
-        </w:rPr>
-      </w:pPr>
-    </w:p>
-    <w:p>
-      <w:pPr>
-        <w:spacing w:after="0"/>
-      </w:pPr>
-    </w:p>
-    <w:p>
-      <w:pPr>
-        <w:spacing w:after="0"/>
-      </w:pPr>
-      <w:r>
-        <w:rPr>
-          <w:rFonts w:hint="cs"/>
-          <w:rtl/>
-        </w:rPr>
-        <w:t xml:space="preserve">מימוש בקבצים: </w:t>
-      </w:r>
-    </w:p>
-    <w:p>
-      <w:pPr>
-        <w:bidi w:val="0"/>
-        <w:spacing w:after="0"/>
-      </w:pPr>
-      <w:r>
-        <w:t>C12Ex02Y314440009V319512893</w:t>
-      </w:r>
-      <w:r>
-        <w:t>\</w:t>
-      </w:r>
-      <w:r>
-        <w:t>PictureBoxProxy.cs</w:t>
-      </w:r>
-    </w:p>
-    <w:p>
-      <w:pPr>
-        <w:bidi w:val="0"/>
-        <w:spacing w:after="0"/>
-        <w:rPr>
-          <w:rtl/>
-        </w:rPr>
-      </w:pPr>
-      <w:r>
-        <w:t>C12Ex02Y314440009V319512893</w:t>
-      </w:r>
-      <w:r>
-        <w:rPr>
-          <w:rFonts w:hint="cs"/>
-          <w:rtl/>
-          <w:lang w:val="ru-RU"/>
-        </w:rPr>
-        <w:t>\</w:t>
-      </w:r>
-      <w:r>
-        <w:t>AlbumsPhotosControler.cs</w:t>
-      </w:r>
-      <w:r>
-        <w:t xml:space="preserve"> (</w:t>
-      </w:r>
-      <w:r>
-        <w:t>.</w:t>
-      </w:r>
-      <w:r>
-        <w:t>Designer</w:t>
-      </w:r>
-      <w:r>
-        <w:t>.cs</w:t>
-      </w:r>
+      <w:r>
+        <w:rPr>
+          <w:noProof/>
+          <w:rtl/>
+        </w:rPr>
+        <w:drawing>
+          <wp:inline distT="0" distB="0" distL="0" distR="0">
+            <wp:extent cx="5274310" cy="1877060"/>
+            <wp:effectExtent l="0" t="0" r="0" b="0"/>
+            <wp:docPr id="7" name="Picture 7"/>
+            <wp:cNvGraphicFramePr>
+              <a:graphicFrameLocks xmlns:a="http://schemas.openxmlformats.org/drawingml/2006/main" noChangeAspect="1"/>
+            </wp:cNvGraphicFramePr>
+            <a:graphic xmlns:a="http://schemas.openxmlformats.org/drawingml/2006/main">
+              <a:graphicData uri="http://schemas.openxmlformats.org/drawingml/2006/picture">
+                <pic:pic xmlns:pic="http://schemas.openxmlformats.org/drawingml/2006/picture">
+                  <pic:nvPicPr>
+                    <pic:cNvPr id="0" name="ProxySequenceDiagram.png"/>
+                    <pic:cNvPicPr/>
+                  </pic:nvPicPr>
+                  <pic:blipFill>
+                    <a:blip r:embed="rId9">
+                      <a:extLst>
+                        <a:ext uri="{28A0092B-C50C-407E-A947-70E740481C1C}">
+                          <a14:useLocalDpi xmlns:a14="http://schemas.microsoft.com/office/drawing/2010/main" val="0"/>
+                        </a:ext>
+                      </a:extLst>
+                    </a:blip>
+                    <a:stretch>
+                      <a:fillRect/>
+                    </a:stretch>
+                  </pic:blipFill>
+                  <pic:spPr>
+                    <a:xfrm>
+                      <a:off x="0" y="0"/>
+                      <a:ext cx="5274310" cy="1877060"/>
+                    </a:xfrm>
+                    <a:prstGeom prst="rect">
+                      <a:avLst/>
+                    </a:prstGeom>
+                  </pic:spPr>
+                </pic:pic>
+              </a:graphicData>
+            </a:graphic>
+          </wp:inline>
+        </w:drawing>
+      </w:r>
+    </w:p>
+    <w:p>
+      <w:pPr>
+        <w:spacing w:after="0"/>
+        <w:rPr>
+          <w:rtl/>
+        </w:rPr>
+      </w:pPr>
+    </w:p>
+    <w:p>
+      <w:pPr>
+        <w:spacing w:after="0"/>
+        <w:rPr>
+          <w:rtl/>
+        </w:rPr>
+      </w:pPr>
       <w:bookmarkStart w:id="0" w:name="_GoBack"/>
       <w:bookmarkEnd w:id="0"/>
+    </w:p>
+    <w:p>
+      <w:pPr>
+        <w:spacing w:after="0"/>
+      </w:pPr>
+    </w:p>
+    <w:p>
+      <w:pPr>
+        <w:spacing w:after="0"/>
+      </w:pPr>
+      <w:r>
+        <w:rPr>
+          <w:rFonts w:hint="cs"/>
+          <w:rtl/>
+        </w:rPr>
+        <w:t xml:space="preserve">מימוש בקבצים: </w:t>
+      </w:r>
+    </w:p>
+    <w:p>
+      <w:pPr>
+        <w:bidi w:val="0"/>
+        <w:spacing w:after="0"/>
+      </w:pPr>
+      <w:r>
+        <w:lastRenderedPageBreak/>
+        <w:t>C12Ex02Y314440009V319512893</w:t>
+      </w:r>
+      <w:r>
+        <w:t>\</w:t>
+      </w:r>
+      <w:proofErr w:type="spellStart"/>
+      <w:r>
+        <w:t>PictureBoxProxy.cs</w:t>
+      </w:r>
+      <w:proofErr w:type="spellEnd"/>
+    </w:p>
+    <w:p>
+      <w:pPr>
+        <w:bidi w:val="0"/>
+        <w:spacing w:after="0"/>
+        <w:rPr>
+          <w:rtl/>
+        </w:rPr>
+      </w:pPr>
+      <w:r>
+        <w:t>C12Ex02Y314440009V319512893</w:t>
+      </w:r>
+      <w:r>
+        <w:rPr>
+          <w:rFonts w:hint="cs"/>
+          <w:rtl/>
+          <w:lang w:val="ru-RU"/>
+        </w:rPr>
+        <w:t>\</w:t>
+      </w:r>
+      <w:proofErr w:type="spellStart"/>
+      <w:r>
+        <w:t>AlbumsPhotosControler.cs</w:t>
+      </w:r>
+      <w:proofErr w:type="spellEnd"/>
+      <w:r>
+        <w:t xml:space="preserve"> (</w:t>
+      </w:r>
+      <w:r>
+        <w:t>.</w:t>
+      </w:r>
+      <w:proofErr w:type="spellStart"/>
+      <w:r>
+        <w:t>Designer</w:t>
+      </w:r>
+      <w:r>
+        <w:t>.cs</w:t>
+      </w:r>
+      <w:proofErr w:type="spellEnd"/>
       <w:r>
         <w:t xml:space="preserve"> also</w:t>
       </w:r>
@@ -1671,9 +1773,11 @@
       <w:r>
         <w:t>\</w:t>
       </w:r>
+      <w:proofErr w:type="spellStart"/>
       <w:r>
         <w:t>FacebookAlbum.cs</w:t>
       </w:r>
+      <w:proofErr w:type="spellEnd"/>
     </w:p>
     <w:p>
       <w:pPr>
@@ -1824,9 +1928,11 @@
         </w:rPr>
         <w:t xml:space="preserve"> שבאזרת </w:t>
       </w:r>
+      <w:proofErr w:type="spellStart"/>
       <w:r>
         <w:t>FacebookAlbum</w:t>
       </w:r>
+      <w:proofErr w:type="spellEnd"/>
       <w:r>
         <w:rPr>
           <w:rFonts w:hint="cs"/>
@@ -1835,7 +1941,6 @@
         <w:t xml:space="preserve"> מחזיקה </w:t>
       </w:r>
       <w:r>
-        <w:lastRenderedPageBreak/>
         <w:t xml:space="preserve">Instance </w:t>
       </w:r>
       <w:r>
@@ -2009,7 +2114,7 @@
                     <pic:cNvPicPr/>
                   </pic:nvPicPr>
                   <pic:blipFill>
-                    <a:blip r:embed="rId9">
+                    <a:blip r:embed="rId10">
                       <a:extLst>
                         <a:ext uri="{28A0092B-C50C-407E-A947-70E740481C1C}">
                           <a14:useLocalDpi xmlns:a14="http://schemas.microsoft.com/office/drawing/2010/main" val="0"/>
@@ -2130,9 +2235,11 @@
         </w:rPr>
         <w:t xml:space="preserve"> </w:t>
       </w:r>
+      <w:proofErr w:type="spellStart"/>
       <w:r>
         <w:t>MainWindow</w:t>
       </w:r>
+      <w:proofErr w:type="spellEnd"/>
     </w:p>
     <w:p>
       <w:pPr>
@@ -2195,12 +2302,14 @@
         </w:rPr>
         <w:t xml:space="preserve"> </w:t>
       </w:r>
+      <w:proofErr w:type="spellStart"/>
       <w:r>
         <w:rPr>
           <w:rFonts w:cstheme="minorHAnsi"/>
         </w:rPr>
         <w:t>FacebookAlbum</w:t>
       </w:r>
+      <w:proofErr w:type="spellEnd"/>
     </w:p>
     <w:p>
       <w:pPr>
@@ -2275,7 +2384,6 @@
           <w:noProof/>
           <w:rtl/>
         </w:rPr>
-        <w:lastRenderedPageBreak/>
         <w:drawing>
           <wp:inline distT="0" distB="0" distL="0" distR="0" wp14:anchorId="43C12C42" wp14:editId="64CBABF4">
             <wp:extent cx="5749526" cy="1419732"/>
@@ -2292,7 +2400,7 @@
                     <pic:cNvPicPr/>
                   </pic:nvPicPr>
                   <pic:blipFill>
-                    <a:blip r:embed="rId10">
+                    <a:blip r:embed="rId11">
                       <a:extLst>
                         <a:ext uri="{28A0092B-C50C-407E-A947-70E740481C1C}">
                           <a14:useLocalDpi xmlns:a14="http://schemas.microsoft.com/office/drawing/2010/main" val="0"/>
@@ -2394,9 +2502,11 @@
       <w:r>
         <w:t>\</w:t>
       </w:r>
+      <w:proofErr w:type="spellStart"/>
       <w:r>
         <w:t>MainWindow.cs</w:t>
       </w:r>
+      <w:proofErr w:type="spellEnd"/>
     </w:p>
     <w:p>
       <w:pPr>
@@ -2420,9 +2530,11 @@
       <w:r>
         <w:t>\</w:t>
       </w:r>
+      <w:proofErr w:type="spellStart"/>
       <w:r>
         <w:t>FacebookAlbum.cs</w:t>
       </w:r>
+      <w:proofErr w:type="spellEnd"/>
     </w:p>
     <w:p>
       <w:pPr>
@@ -2438,9 +2550,11 @@
       <w:r>
         <w:t>\</w:t>
       </w:r>
+      <w:proofErr w:type="spellStart"/>
       <w:r>
         <w:t>Singleton.cs</w:t>
       </w:r>
+      <w:proofErr w:type="spellEnd"/>
     </w:p>
     <w:p>
       <w:pPr>

</xml_diff>